<commit_message>
New translations 04_Playful mathematicians - subtitles (format and timing corrected).docx (French)
</commit_message>
<xml_diff>
--- a/video_subtitles/translation/fra/04_Playful mathematicians - subtitles (format and timing corrected).docx
+++ b/video_subtitles/translation/fra/04_Playful mathematicians - subtitles (format and timing corrected).docx
@@ -26,7 +26,7 @@
         <w:rPr>
           <w:b w:val="1"/>
         </w:rPr>
-        <w:t xml:space="preserve">The playful mathematicians:</w:t>
+        <w:t xml:space="preserve">Les mathématiciens ludiques :</w:t>
       </w:r>
     </w:p>
     <w:p>
@@ -386,7 +386,7 @@
           <w:shd w:fill="auto" w:val="clear"/>
           <w:vertAlign w:val="baseline"/>
         </w:rPr>
-        <w:t xml:space="preserve">there are two mathematicians, let's call</w:t>
+        <w:t xml:space="preserve">Il y a deux mathématiciens, appelons-les</w:t>
       </w:r>
     </w:p>
     <w:p>
@@ -562,7 +562,7 @@
           <w:shd w:fill="auto" w:val="clear"/>
           <w:vertAlign w:val="baseline"/>
         </w:rPr>
-        <w:t xml:space="preserve">them Fil and Mike who meet each other</w:t>
+        <w:t xml:space="preserve">Fil et Mike qui se rencontrent</w:t>
       </w:r>
     </w:p>
     <w:p>
@@ -738,7 +738,7 @@
           <w:shd w:fill="auto" w:val="clear"/>
           <w:vertAlign w:val="baseline"/>
         </w:rPr>
-        <w:t xml:space="preserve">again after a long time. After some</w:t>
+        <w:t xml:space="preserve">après longtemps. After some</w:t>
       </w:r>
     </w:p>
     <w:p>

</xml_diff>